<commit_message>
Updated Human Resource Plan
</commit_message>
<xml_diff>
--- a/documentation/projman/(HighTable) Human Resource Plan.docx
+++ b/documentation/projman/(HighTable) Human Resource Plan.docx
@@ -2841,7 +2841,6 @@
           <w:sz w:val="22"/>
           <w:szCs w:val="22"/>
         </w:rPr>
-        <w:lastRenderedPageBreak/>
         <w:t>Table 2: Staffing Management</w:t>
       </w:r>
     </w:p>
@@ -2916,6 +2915,11 @@
           <w:rFonts w:asciiTheme="minorHAnsi" w:hAnsiTheme="minorHAnsi"/>
         </w:rPr>
         <w:tab/>
+      </w:r>
+      <w:r>
+        <w:rPr>
+          <w:rFonts w:asciiTheme="minorHAnsi" w:hAnsiTheme="minorHAnsi"/>
+        </w:rPr>
         <w:t>Date:</w:t>
       </w:r>
       <w:r>
@@ -2926,50 +2930,33 @@
       </w:r>
     </w:p>
     <w:p>
-      <w:r>
-        <w:t>&lt;Project Sponsor&gt;</w:t>
-      </w:r>
-    </w:p>
-    <w:p>
-      <w:r>
-        <w:t>&lt;Project Sponsor Title&gt;</w:t>
+      <w:pPr>
+        <w:spacing w:line="259" w:lineRule="auto"/>
+      </w:pPr>
+      <w:r>
+        <w:t>Priscilla Mariano</w:t>
+      </w:r>
+    </w:p>
+    <w:p>
+      <w:pPr>
+        <w:spacing w:line="259" w:lineRule="auto"/>
+      </w:pPr>
+      <w:r>
+        <w:t>Business Owner</w:t>
       </w:r>
     </w:p>
     <w:p/>
     <w:p/>
     <w:p/>
     <w:p/>
-    <w:p/>
-    <w:p/>
-    <w:p/>
-    <w:p/>
-    <w:p/>
-    <w:p/>
-    <w:p>
-      <w:r>
-        <w:t xml:space="preserve">This free Project Human Resource Plan Template is brought to you by </w:t>
-      </w:r>
-      <w:hyperlink r:id="rId8" w:history="1">
-        <w:r>
-          <w:rPr>
-            <w:rStyle w:val="Hyperlink"/>
-          </w:rPr>
-          <w:t>www.ProjectManagementDocs.com</w:t>
-        </w:r>
-      </w:hyperlink>
-    </w:p>
     <w:p>
       <w:pPr>
         <w:pStyle w:val="Heading1"/>
-        <w:jc w:val="left"/>
-        <w:rPr>
-          <w:rFonts w:asciiTheme="minorHAnsi" w:hAnsiTheme="minorHAnsi"/>
-        </w:rPr>
       </w:pPr>
     </w:p>
     <w:sectPr>
-      <w:headerReference w:type="default" r:id="rId9"/>
-      <w:footerReference w:type="default" r:id="rId10"/>
+      <w:headerReference w:type="default" r:id="rId8"/>
+      <w:footerReference w:type="default" r:id="rId9"/>
       <w:pgSz w:w="12240" w:h="15840"/>
       <w:pgMar w:top="2601" w:right="1440" w:bottom="1440" w:left="1440" w:header="720" w:footer="720" w:gutter="0"/>
       <w:cols w:space="720"/>
@@ -3598,8 +3585,8 @@
   <w:abstractNum w:abstractNumId="3" w15:restartNumberingAfterBreak="0">
     <w:nsid w:val="2F617523"/>
     <w:multiLevelType w:val="hybridMultilevel"/>
-    <w:tmpl w:val="2CEE3280"/>
-    <w:lvl w:ilvl="0" w:tplc="E6143BEC">
+    <w:tmpl w:val="56F8BCE8"/>
+    <w:lvl w:ilvl="0" w:tplc="C12EBB36">
       <w:start w:val="1"/>
       <w:numFmt w:val="bullet"/>
       <w:lvlText w:val=""/>
@@ -3611,7 +3598,7 @@
         <w:rFonts w:ascii="Symbol" w:hAnsi="Symbol" w:hint="default"/>
       </w:rPr>
     </w:lvl>
-    <w:lvl w:ilvl="1" w:tplc="4A481F70">
+    <w:lvl w:ilvl="1" w:tplc="7CF8C496">
       <w:start w:val="1"/>
       <w:numFmt w:val="bullet"/>
       <w:lvlText w:val="o"/>
@@ -3623,7 +3610,7 @@
         <w:rFonts w:ascii="Courier New" w:hAnsi="Courier New" w:hint="default"/>
       </w:rPr>
     </w:lvl>
-    <w:lvl w:ilvl="2" w:tplc="68DE6FF6">
+    <w:lvl w:ilvl="2" w:tplc="3DE2858E">
       <w:start w:val="1"/>
       <w:numFmt w:val="bullet"/>
       <w:lvlText w:val=""/>
@@ -3635,7 +3622,7 @@
         <w:rFonts w:ascii="Wingdings" w:hAnsi="Wingdings" w:hint="default"/>
       </w:rPr>
     </w:lvl>
-    <w:lvl w:ilvl="3" w:tplc="D32E44CC">
+    <w:lvl w:ilvl="3" w:tplc="3EACB486">
       <w:start w:val="1"/>
       <w:numFmt w:val="bullet"/>
       <w:lvlText w:val=""/>
@@ -3647,7 +3634,7 @@
         <w:rFonts w:ascii="Symbol" w:hAnsi="Symbol" w:hint="default"/>
       </w:rPr>
     </w:lvl>
-    <w:lvl w:ilvl="4" w:tplc="9E12BD00">
+    <w:lvl w:ilvl="4" w:tplc="310292AA">
       <w:start w:val="1"/>
       <w:numFmt w:val="bullet"/>
       <w:lvlText w:val="o"/>
@@ -3659,7 +3646,7 @@
         <w:rFonts w:ascii="Courier New" w:hAnsi="Courier New" w:hint="default"/>
       </w:rPr>
     </w:lvl>
-    <w:lvl w:ilvl="5" w:tplc="4BC42B44">
+    <w:lvl w:ilvl="5" w:tplc="FC7841FC">
       <w:start w:val="1"/>
       <w:numFmt w:val="bullet"/>
       <w:lvlText w:val=""/>
@@ -3671,7 +3658,7 @@
         <w:rFonts w:ascii="Wingdings" w:hAnsi="Wingdings" w:hint="default"/>
       </w:rPr>
     </w:lvl>
-    <w:lvl w:ilvl="6" w:tplc="1BE2F190">
+    <w:lvl w:ilvl="6" w:tplc="DDAC9148">
       <w:start w:val="1"/>
       <w:numFmt w:val="bullet"/>
       <w:lvlText w:val=""/>
@@ -3683,7 +3670,7 @@
         <w:rFonts w:ascii="Symbol" w:hAnsi="Symbol" w:hint="default"/>
       </w:rPr>
     </w:lvl>
-    <w:lvl w:ilvl="7" w:tplc="E766F990">
+    <w:lvl w:ilvl="7" w:tplc="DE16AC1A">
       <w:start w:val="1"/>
       <w:numFmt w:val="bullet"/>
       <w:lvlText w:val="o"/>
@@ -3695,7 +3682,7 @@
         <w:rFonts w:ascii="Courier New" w:hAnsi="Courier New" w:hint="default"/>
       </w:rPr>
     </w:lvl>
-    <w:lvl w:ilvl="8" w:tplc="A2A2CAE0">
+    <w:lvl w:ilvl="8" w:tplc="CB227B8A">
       <w:start w:val="1"/>
       <w:numFmt w:val="bullet"/>
       <w:lvlText w:val=""/>
@@ -3967,8 +3954,8 @@
   <w:abstractNum w:abstractNumId="6" w15:restartNumberingAfterBreak="0">
     <w:nsid w:val="56295811"/>
     <w:multiLevelType w:val="hybridMultilevel"/>
-    <w:tmpl w:val="F7760848"/>
-    <w:lvl w:ilvl="0" w:tplc="EAFC56C0">
+    <w:tmpl w:val="759EC304"/>
+    <w:lvl w:ilvl="0" w:tplc="24983C5E">
       <w:start w:val="1"/>
       <w:numFmt w:val="bullet"/>
       <w:lvlText w:val=""/>
@@ -3980,7 +3967,7 @@
         <w:rFonts w:ascii="Symbol" w:hAnsi="Symbol" w:hint="default"/>
       </w:rPr>
     </w:lvl>
-    <w:lvl w:ilvl="1" w:tplc="95382324">
+    <w:lvl w:ilvl="1" w:tplc="71648C04">
       <w:start w:val="1"/>
       <w:numFmt w:val="bullet"/>
       <w:lvlText w:val="o"/>
@@ -3992,7 +3979,7 @@
         <w:rFonts w:ascii="Courier New" w:hAnsi="Courier New" w:hint="default"/>
       </w:rPr>
     </w:lvl>
-    <w:lvl w:ilvl="2" w:tplc="6680CA6C">
+    <w:lvl w:ilvl="2" w:tplc="FAD42EBC">
       <w:start w:val="1"/>
       <w:numFmt w:val="bullet"/>
       <w:lvlText w:val=""/>
@@ -4004,7 +3991,7 @@
         <w:rFonts w:ascii="Wingdings" w:hAnsi="Wingdings" w:hint="default"/>
       </w:rPr>
     </w:lvl>
-    <w:lvl w:ilvl="3" w:tplc="400A37A6">
+    <w:lvl w:ilvl="3" w:tplc="2AFED5C0">
       <w:start w:val="1"/>
       <w:numFmt w:val="bullet"/>
       <w:lvlText w:val=""/>
@@ -4016,7 +4003,7 @@
         <w:rFonts w:ascii="Symbol" w:hAnsi="Symbol" w:hint="default"/>
       </w:rPr>
     </w:lvl>
-    <w:lvl w:ilvl="4" w:tplc="37F2CD1C">
+    <w:lvl w:ilvl="4" w:tplc="A9D27330">
       <w:start w:val="1"/>
       <w:numFmt w:val="bullet"/>
       <w:lvlText w:val="o"/>
@@ -4028,7 +4015,7 @@
         <w:rFonts w:ascii="Courier New" w:hAnsi="Courier New" w:hint="default"/>
       </w:rPr>
     </w:lvl>
-    <w:lvl w:ilvl="5" w:tplc="3188A66A">
+    <w:lvl w:ilvl="5" w:tplc="646A92AE">
       <w:start w:val="1"/>
       <w:numFmt w:val="bullet"/>
       <w:lvlText w:val=""/>
@@ -4040,7 +4027,7 @@
         <w:rFonts w:ascii="Wingdings" w:hAnsi="Wingdings" w:hint="default"/>
       </w:rPr>
     </w:lvl>
-    <w:lvl w:ilvl="6" w:tplc="D82A7AC4">
+    <w:lvl w:ilvl="6" w:tplc="ACE41C08">
       <w:start w:val="1"/>
       <w:numFmt w:val="bullet"/>
       <w:lvlText w:val=""/>
@@ -4052,7 +4039,7 @@
         <w:rFonts w:ascii="Symbol" w:hAnsi="Symbol" w:hint="default"/>
       </w:rPr>
     </w:lvl>
-    <w:lvl w:ilvl="7" w:tplc="1616D090">
+    <w:lvl w:ilvl="7" w:tplc="BFA83C36">
       <w:start w:val="1"/>
       <w:numFmt w:val="bullet"/>
       <w:lvlText w:val="o"/>
@@ -4064,7 +4051,7 @@
         <w:rFonts w:ascii="Courier New" w:hAnsi="Courier New" w:hint="default"/>
       </w:rPr>
     </w:lvl>
-    <w:lvl w:ilvl="8" w:tplc="D0C217C8">
+    <w:lvl w:ilvl="8" w:tplc="6FE28C20">
       <w:start w:val="1"/>
       <w:numFmt w:val="bullet"/>
       <w:lvlText w:val=""/>
@@ -4217,10 +4204,10 @@
       </w:rPr>
     </w:lvl>
   </w:abstractNum>
-  <w:num w:numId="1" w16cid:durableId="111948104">
+  <w:num w:numId="1" w16cid:durableId="2143304948">
     <w:abstractNumId w:val="6"/>
   </w:num>
-  <w:num w:numId="2" w16cid:durableId="1889217650">
+  <w:num w:numId="2" w16cid:durableId="1476215485">
     <w:abstractNumId w:val="3"/>
   </w:num>
   <w:num w:numId="3" w16cid:durableId="2093113148">

</xml_diff>

<commit_message>
Updated Human Resource and Quality Management Plan
</commit_message>
<xml_diff>
--- a/documentation/projman/(HighTable) Human Resource Plan.docx
+++ b/documentation/projman/(HighTable) Human Resource Plan.docx
@@ -1692,13 +1692,7 @@
               <w:rPr>
                 <w:rFonts w:ascii="Calibri" w:eastAsia="Calibri" w:hAnsi="Calibri" w:cs="Calibri"/>
               </w:rPr>
-              <w:t>du</w:t>
-            </w:r>
-            <w:r>
-              <w:rPr>
-                <w:rFonts w:ascii="Calibri" w:eastAsia="Calibri" w:hAnsi="Calibri" w:cs="Calibri"/>
-              </w:rPr>
-              <w:t>ct Owner</w:t>
+              <w:t>ject Manager</w:t>
             </w:r>
           </w:p>
         </w:tc>
@@ -2447,7 +2441,13 @@
     <w:p/>
     <w:p>
       <w:r>
-        <w:t xml:space="preserve">The Project Organizational Chart for Chubby Gourmet portrays the project team and their interrelationships. Leading the chart is the Business Owner, who holds ultimate responsibility for the project's overall success. Next in line is the Product Owner, who not only supervises the project's resources, scope, and schedule but also assumes the role of the QA Tester, ensuring the quality of the product. Additionally, the Scrum Master, in addition to facilitating the development process, takes on the responsibility of being the Documentation Specialist, ensuring comprehensive and accurate project documentation. The Product Designer, on the other hand, not only creates and delivers the design elements but also fulfills the role of the Front-End Developer, implementing the visual aspects of the project. Lastly, the Back-End Developer is responsible for handling the technical aspects and functionality of the product. As the team consists of four members, some individuals take on multiple roles, enabling a streamlined and efficient workflow. The organizational chart serves as a valuable tool in clarifying the roles and responsibilities of each team member, fostering alignment with the project's </w:t>
+        <w:t>The Project Organizational Chart for Chubby Gourmet portrays the project team and their interrelationships. Leading the chart is the Business Owner, who holds ultimate responsibility for the project's overall success. Next in line is the Pro</w:t>
+      </w:r>
+      <w:r>
+        <w:t>ject Manager</w:t>
+      </w:r>
+      <w:r>
+        <w:t xml:space="preserve">, who not only supervises the project's resources, scope, and schedule but also assumes the role of the QA Tester, ensuring the quality of the product. Additionally, the Scrum Master, in addition to facilitating the development process, takes on the responsibility of being the Documentation Specialist, ensuring comprehensive and accurate project documentation. The Product Designer, on the other hand, not only creates and delivers the design elements but also fulfills the role of the Front-End Developer, implementing the visual aspects of the project. Lastly, the Back-End Developer is responsible for handling the technical aspects and functionality of the product. As the team consists of four members, some individuals take on multiple roles, enabling a streamlined and efficient workflow. The organizational chart serves as a valuable tool in clarifying the roles and responsibilities of each team member, fostering alignment with the project's </w:t>
       </w:r>
       <w:proofErr w:type="gramStart"/>
       <w:r>
@@ -2471,10 +2471,10 @@
         </w:rPr>
         <w:lastRenderedPageBreak/>
         <w:drawing>
-          <wp:inline distT="0" distB="0" distL="0" distR="0" wp14:anchorId="1730EE3D" wp14:editId="3C68AF8C">
-            <wp:extent cx="5480286" cy="3116912"/>
-            <wp:effectExtent l="0" t="0" r="6350" b="7620"/>
-            <wp:docPr id="437584325" name="Picture 437584325"/>
+          <wp:inline distT="0" distB="0" distL="0" distR="0" wp14:anchorId="3D449342" wp14:editId="21341B26">
+            <wp:extent cx="5542239" cy="3156668"/>
+            <wp:effectExtent l="0" t="0" r="1905" b="5715"/>
+            <wp:docPr id="122874518" name="Picture 1" descr="A diagram of a company&#10;&#10;Description automatically generated with low confidence"/>
             <wp:cNvGraphicFramePr>
               <a:graphicFrameLocks xmlns:a="http://schemas.openxmlformats.org/drawingml/2006/main" noChangeAspect="1"/>
             </wp:cNvGraphicFramePr>
@@ -2482,7 +2482,7 @@
               <a:graphicData uri="http://schemas.openxmlformats.org/drawingml/2006/picture">
                 <pic:pic xmlns:pic="http://schemas.openxmlformats.org/drawingml/2006/picture">
                   <pic:nvPicPr>
-                    <pic:cNvPr id="0" name=""/>
+                    <pic:cNvPr id="122874518" name="Picture 1" descr="A diagram of a company&#10;&#10;Description automatically generated with low confidence"/>
                     <pic:cNvPicPr/>
                   </pic:nvPicPr>
                   <pic:blipFill>
@@ -2500,7 +2500,7 @@
                   <pic:spPr>
                     <a:xfrm>
                       <a:off x="0" y="0"/>
-                      <a:ext cx="5488085" cy="3121347"/>
+                      <a:ext cx="5571125" cy="3173121"/>
                     </a:xfrm>
                     <a:prstGeom prst="rect">
                       <a:avLst/>
@@ -2657,11 +2657,8 @@
         </w:numPr>
       </w:pPr>
       <w:r>
-        <w:t xml:space="preserve">Rewards and Recognition: The plan includes a rewards and recognition system to motivate and acknowledge the contributions of team members. It outlines the criteria </w:t>
-      </w:r>
-      <w:r>
         <w:lastRenderedPageBreak/>
-        <w:t>for rewards, such as bonuses or incentives, and the methods of recognition, such as public appreciation or certificates of achievement.</w:t>
+        <w:t>Rewards and Recognition: The plan includes a rewards and recognition system to motivate and acknowledge the contributions of team members. It outlines the criteria for rewards, such as bonuses or incentives, and the methods of recognition, such as public appreciation or certificates of achievement.</w:t>
       </w:r>
     </w:p>
     <w:p>
@@ -3031,14 +3028,14 @@
               <w:rPr>
                 <w:rFonts w:ascii="Calibri" w:eastAsia="Calibri" w:hAnsi="Calibri" w:cs="Calibri"/>
               </w:rPr>
-              <w:t xml:space="preserve">Collaborating with the project team leader and other team members to complete assigned tasks, contributing to project deliverables, meeting deadlines, and providing input and expertise in </w:t>
+              <w:t xml:space="preserve">Collaborating with the project team leader and other team members to complete assigned tasks, contributing to project deliverables, meeting deadlines, and </w:t>
             </w:r>
             <w:r>
               <w:rPr>
                 <w:rFonts w:ascii="Calibri" w:eastAsia="Calibri" w:hAnsi="Calibri" w:cs="Calibri"/>
               </w:rPr>
               <w:lastRenderedPageBreak/>
-              <w:t>their respective areas of specialization.</w:t>
+              <w:t>providing input and expertise in their respective areas of specialization.</w:t>
             </w:r>
           </w:p>
         </w:tc>
@@ -3062,14 +3059,14 @@
                 <w:rFonts w:ascii="Calibri" w:eastAsia="Calibri" w:hAnsi="Calibri" w:cs="Calibri"/>
               </w:rPr>
               <w:lastRenderedPageBreak/>
-              <w:t xml:space="preserve">Relevant skills and expertise specific to their assigned tasks, such as web development, database management, and user-interface design. Effective communication and teamwork skills, time management, attention to </w:t>
+              <w:t xml:space="preserve">Relevant skills and expertise specific to their assigned tasks, such as web development, database management, and user-interface design. Effective communication and teamwork skills, time </w:t>
             </w:r>
             <w:r>
               <w:rPr>
                 <w:rFonts w:ascii="Calibri" w:eastAsia="Calibri" w:hAnsi="Calibri" w:cs="Calibri"/>
               </w:rPr>
               <w:lastRenderedPageBreak/>
-              <w:t>detail, and the ability to work independently and follow project guidelines.</w:t>
+              <w:t>management, attention to detail, and the ability to work independently and follow project guidelines.</w:t>
             </w:r>
           </w:p>
         </w:tc>
@@ -3093,7 +3090,14 @@
                 <w:rFonts w:ascii="Calibri" w:eastAsia="Calibri" w:hAnsi="Calibri" w:cs="Calibri"/>
               </w:rPr>
               <w:lastRenderedPageBreak/>
-              <w:t>Regular performance reviews assess the project team members' performance, task completion, quality of work, and the ability to collaborate and contribute effectively within the project team.</w:t>
+              <w:t xml:space="preserve">Regular performance reviews assess the project team members' performance, task completion, quality of work, and the ability to collaborate and contribute </w:t>
+            </w:r>
+            <w:r>
+              <w:rPr>
+                <w:rFonts w:ascii="Calibri" w:eastAsia="Calibri" w:hAnsi="Calibri" w:cs="Calibri"/>
+              </w:rPr>
+              <w:lastRenderedPageBreak/>
+              <w:t>effectively within the project team.</w:t>
             </w:r>
           </w:p>
         </w:tc>
@@ -3116,6 +3120,7 @@
               <w:rPr>
                 <w:rFonts w:ascii="Calibri" w:eastAsia="Calibri" w:hAnsi="Calibri" w:cs="Calibri"/>
               </w:rPr>
+              <w:lastRenderedPageBreak/>
               <w:t>Recognized based on their individual contributions, exceptional performance, and adherence to project requirements.</w:t>
             </w:r>
           </w:p>

</xml_diff>